<commit_message>
Added increased mutation rate.
</commit_message>
<xml_diff>
--- a/Symbolic Regression.docx
+++ b/Symbolic Regression.docx
@@ -104,15 +104,49 @@
         <w:t>Often described as “the second-best way to solve any problem,” Genetic Programming (GP) relies on Darwinian principles of natural selection to produce models of a system.</w:t>
       </w:r>
       <w:r>
-        <w:t xml:space="preserve"> In this experiment, we apply GP to the problem of Symbolic Regression – that is, we attempt to find the fun</w:t>
+        <w:t xml:space="preserve"> In this experiment, we applied</w:t>
+      </w:r>
+      <w:r>
+        <w:t xml:space="preserve"> GP to the problem of Symbolic Regression – that is, we attempt</w:t>
+      </w:r>
+      <w:r>
+        <w:t>ed</w:t>
+      </w:r>
+      <w:r>
+        <w:t xml:space="preserve"> to find the fun</w:t>
       </w:r>
       <w:r>
         <w:t>ction used to generate given datasets.</w:t>
       </w:r>
-    </w:p>
-    <w:p>
-      <w:r>
-        <w:t>To accomplish this, we randomly generate a population of symbol trees, each representing a different equation. We then evaluate the “fitness” of each tree and select the fittest individuals to generate the next generation of trees. In doing this, we see RESULTSRESULTSRESULTS. From these results CONCLUSIONCONCLUION.</w:t>
+      <w:r>
+        <w:t xml:space="preserve"> </w:t>
+      </w:r>
+      <w:r>
+        <w:t>To accomplish this, we randomly generate</w:t>
+      </w:r>
+      <w:r>
+        <w:t>d</w:t>
+      </w:r>
+      <w:r>
+        <w:t xml:space="preserve"> a population of symbol trees, each representing a different equation. We then evaluate</w:t>
+      </w:r>
+      <w:r>
+        <w:t>d</w:t>
+      </w:r>
+      <w:r>
+        <w:t xml:space="preserve"> the “fitness” of each tree and select</w:t>
+      </w:r>
+      <w:r>
+        <w:t>ed</w:t>
+      </w:r>
+      <w:r>
+        <w:t xml:space="preserve"> the fittest individuals to generate the next generation</w:t>
+      </w:r>
+      <w:r>
+        <w:t xml:space="preserve"> of trees. In doing this, we saw</w:t>
+      </w:r>
+      <w:r>
+        <w:t xml:space="preserve"> RESULTSRESULTSRESULTS. From these results CONCLUSIONCONCLUION.</w:t>
       </w:r>
     </w:p>
     <w:p/>
@@ -256,7 +290,13 @@
         <w:ind w:firstLine="720"/>
       </w:pPr>
       <w:r>
-        <w:t>Genetic programming, inspired by Darwinian evolution, uses the principles of natural selection, mutation, and reproduction, to explore a problem space. In this case, we use GP to perform Symbolic Regression and find the function used to generate a dataset. The genetic programming approach</w:t>
+        <w:t>Genetic programming, inspired by Darwinian evolution, uses the principles of natural selection, mutation, and reproduction, to explore a problem space. In this case, we use</w:t>
+      </w:r>
+      <w:r>
+        <w:t>d</w:t>
+      </w:r>
+      <w:r>
+        <w:t xml:space="preserve"> GP to perform Symbolic Regression and find the function used to generate a dataset. The genetic programming approach</w:t>
       </w:r>
       <w:r>
         <w:t xml:space="preserve"> is often thought of as a double-edged sword. On one hand, it can be adapted to solve almost any type of problem. On the other hand, it is a fairly uninformed solution method. It uses relatively little information about the problem to solve it, relying instead on guided randomness to deliver a suitable result.</w:t>
@@ -279,7 +319,19 @@
         <w:ind w:firstLine="720"/>
       </w:pPr>
       <w:r>
-        <w:t xml:space="preserve">In the case of Symbolic Regression, how we arrive at a solution or why we chose certain steps is not as important as the function we produce. </w:t>
+        <w:t>In the case of Symbolic Regression, how we arrive</w:t>
+      </w:r>
+      <w:r>
+        <w:t>d</w:t>
+      </w:r>
+      <w:r>
+        <w:t xml:space="preserve"> at a solution or why we chose certain steps is not as important as the function we produce</w:t>
+      </w:r>
+      <w:r>
+        <w:t>d</w:t>
+      </w:r>
+      <w:r>
+        <w:t xml:space="preserve">. </w:t>
       </w:r>
       <w:r>
         <w:t>According to Koza, GP lends itself well to Symbolic Regression because it i</w:t>
@@ -297,318 +349,480 @@
       </w:pPr>
       <w:r>
         <w:t>SUMMARIZE THE REMAINDER OF THE PAPER, GODDAMMIT</w:t>
+      </w:r>
+    </w:p>
+    <w:p>
+      <w:pPr>
+        <w:rPr>
+          <w:i/>
+        </w:rPr>
+      </w:pPr>
+    </w:p>
+    <w:p>
+      <w:pPr>
+        <w:rPr>
+          <w:b/>
+        </w:rPr>
+      </w:pPr>
+      <w:r>
+        <w:rPr>
+          <w:b/>
+        </w:rPr>
+        <w:lastRenderedPageBreak/>
+        <w:t>Background:</w:t>
+      </w:r>
+    </w:p>
+    <w:p>
+      <w:pPr>
+        <w:rPr>
+          <w:i/>
+        </w:rPr>
+      </w:pPr>
+      <w:r>
+        <w:rPr>
+          <w:i/>
+        </w:rPr>
+        <w:t>Describe any background information tha</w:t>
+      </w:r>
+      <w:r>
+        <w:rPr>
+          <w:i/>
+        </w:rPr>
+        <w:t xml:space="preserve">t the reader would need to know </w:t>
+      </w:r>
+      <w:r>
+        <w:rPr>
+          <w:i/>
+        </w:rPr>
+        <w:t>to understand your work. You do not have to explain algorithms or</w:t>
+      </w:r>
+      <w:r>
+        <w:rPr>
+          <w:i/>
+        </w:rPr>
+        <w:t xml:space="preserve"> </w:t>
+      </w:r>
+      <w:r>
+        <w:rPr>
+          <w:i/>
+        </w:rPr>
+        <w:t>ideas that we have seen in class. Rather, use this section to describe</w:t>
+      </w:r>
+      <w:r>
+        <w:rPr>
+          <w:i/>
+        </w:rPr>
+        <w:t xml:space="preserve"> </w:t>
+      </w:r>
+      <w:r>
+        <w:rPr>
+          <w:i/>
+        </w:rPr>
+        <w:t>techniques that you found elsewhere in the course of your research,</w:t>
+      </w:r>
+      <w:r>
+        <w:rPr>
+          <w:i/>
+        </w:rPr>
+        <w:t xml:space="preserve"> </w:t>
+      </w:r>
+      <w:r>
+        <w:rPr>
+          <w:i/>
+        </w:rPr>
+        <w:t>that you have decided to bring to bear on the problem at hand. Don't</w:t>
+      </w:r>
+      <w:r>
+        <w:rPr>
+          <w:i/>
+        </w:rPr>
+        <w:t xml:space="preserve"> </w:t>
+      </w:r>
+      <w:r>
+        <w:rPr>
+          <w:i/>
+        </w:rPr>
+        <w:t>go overboard here --- if what you're doing is quite detailed, it's</w:t>
+      </w:r>
+      <w:r>
+        <w:rPr>
+          <w:i/>
+        </w:rPr>
+        <w:t xml:space="preserve"> </w:t>
+      </w:r>
+      <w:r>
+        <w:rPr>
+          <w:i/>
+        </w:rPr>
+        <w:t>often more helpful to give a sketch of the big ideas of the approaches</w:t>
+      </w:r>
+      <w:r>
+        <w:rPr>
+          <w:i/>
+        </w:rPr>
+        <w:t xml:space="preserve"> that you will be using. </w:t>
+      </w:r>
+      <w:r>
+        <w:rPr>
+          <w:i/>
+        </w:rPr>
+        <w:t>You can then say something like ``the reader</w:t>
+      </w:r>
+      <w:r>
+        <w:rPr>
+          <w:i/>
+        </w:rPr>
+        <w:t xml:space="preserve"> </w:t>
+      </w:r>
+      <w:r>
+        <w:rPr>
+          <w:i/>
+        </w:rPr>
+        <w:t>is referred to X for a more in-depth description of...'', and include</w:t>
+      </w:r>
+      <w:r>
+        <w:rPr>
+          <w:i/>
+        </w:rPr>
+        <w:t xml:space="preserve"> a citation.</w:t>
+      </w:r>
+    </w:p>
+    <w:p>
+      <w:pPr>
+        <w:rPr>
+          <w:i/>
+        </w:rPr>
+      </w:pPr>
+    </w:p>
+    <w:p>
+      <w:pPr>
+        <w:rPr>
+          <w:i/>
+        </w:rPr>
+      </w:pPr>
+      <w:r>
+        <w:rPr>
+          <w:i/>
+        </w:rPr>
+        <w:t>Alternately, you may have designed a</w:t>
+      </w:r>
+      <w:r>
+        <w:rPr>
+          <w:i/>
+        </w:rPr>
+        <w:t xml:space="preserve"> novel approach for the problem </w:t>
+      </w:r>
+      <w:r>
+        <w:rPr>
+          <w:i/>
+        </w:rPr>
+        <w:t>--- your own algorithm or heuristic, say. A description of these would</w:t>
+      </w:r>
+      <w:r>
+        <w:rPr>
+          <w:i/>
+        </w:rPr>
+        <w:t xml:space="preserve"> </w:t>
+      </w:r>
+      <w:r>
+        <w:rPr>
+          <w:i/>
+        </w:rPr>
+        <w:t>also be placed in this section (use subsections to better organize the</w:t>
+      </w:r>
+      <w:r>
+        <w:rPr>
+          <w:i/>
+        </w:rPr>
+        <w:t xml:space="preserve"> </w:t>
+      </w:r>
+      <w:r>
+        <w:rPr>
+          <w:i/>
+        </w:rPr>
+        <w:t>content in this case).</w:t>
+      </w:r>
+    </w:p>
+    <w:p>
+      <w:pPr>
+        <w:rPr>
+          <w:b/>
+        </w:rPr>
+      </w:pPr>
+      <w:r>
+        <w:rPr>
+          <w:b/>
+        </w:rPr>
+        <w:t>Experiments:</w:t>
+      </w:r>
+    </w:p>
+    <w:p>
+      <w:pPr>
+        <w:rPr>
+          <w:i/>
+        </w:rPr>
+      </w:pPr>
+      <w:r>
+        <w:rPr>
+          <w:i/>
+        </w:rPr>
+        <w:t>In this section, you should describ</w:t>
+      </w:r>
+      <w:r>
+        <w:rPr>
+          <w:i/>
+        </w:rPr>
+        <w:t xml:space="preserve">e your experimental setup. What </w:t>
+      </w:r>
+      <w:r>
+        <w:rPr>
+          <w:i/>
+        </w:rPr>
+        <w:t>were the questions you were trying to answer? What was the</w:t>
+      </w:r>
+      <w:r>
+        <w:rPr>
+          <w:i/>
+        </w:rPr>
+        <w:t xml:space="preserve"> </w:t>
+      </w:r>
+      <w:r>
+        <w:rPr>
+          <w:i/>
+        </w:rPr>
+        <w:t>experimental setup (number of trials, parameter settings, etc.)? What</w:t>
+      </w:r>
+      <w:r>
+        <w:rPr>
+          <w:i/>
+        </w:rPr>
+        <w:t xml:space="preserve"> </w:t>
+      </w:r>
+      <w:r>
+        <w:rPr>
+          <w:i/>
+        </w:rPr>
+        <w:t>were you measuring? You should justify these choices when</w:t>
+      </w:r>
+      <w:r>
+        <w:rPr>
+          <w:i/>
+        </w:rPr>
+        <w:t xml:space="preserve"> </w:t>
+      </w:r>
+      <w:r>
+        <w:rPr>
+          <w:i/>
+        </w:rPr>
+        <w:t>necessary. The accepted wisdom is that there should be enough detail</w:t>
+      </w:r>
+      <w:r>
+        <w:rPr>
+          <w:i/>
+        </w:rPr>
+        <w:t xml:space="preserve"> in this </w:t>
+      </w:r>
+      <w:r>
+        <w:rPr>
+          <w:i/>
+        </w:rPr>
+        <w:t>section that I could re</w:t>
+      </w:r>
+      <w:r>
+        <w:rPr>
+          <w:i/>
+        </w:rPr>
+        <w:t xml:space="preserve">produce your work </w:t>
+      </w:r>
+      <w:r>
+        <w:rPr>
+          <w:b/>
+          <w:i/>
+        </w:rPr>
+        <w:t>exactly</w:t>
+      </w:r>
+      <w:r>
+        <w:rPr>
+          <w:i/>
+        </w:rPr>
+        <w:t xml:space="preserve"> if I</w:t>
+      </w:r>
+      <w:r>
+        <w:rPr>
+          <w:i/>
+        </w:rPr>
+        <w:t xml:space="preserve"> </w:t>
+      </w:r>
+      <w:r>
+        <w:rPr>
+          <w:i/>
+        </w:rPr>
+        <w:t>were so motivated.</w:t>
+      </w:r>
+    </w:p>
+    <w:p>
+      <w:pPr>
+        <w:rPr>
+          <w:i/>
+        </w:rPr>
+      </w:pPr>
+    </w:p>
+    <w:p>
+      <w:r>
+        <w:tab/>
+        <w:t xml:space="preserve">To perform Symbolic Regression with genetic programming </w:t>
+      </w:r>
+      <w:r>
+        <w:t>on the data from Generator 1, we began with a population of 1,000 randomly generated expression trees. The interior nodes of the trees were randomly selected fr</w:t>
+      </w:r>
+      <w:r>
+        <w:t>om the set of valid operators, {</w:t>
+      </w:r>
+      <w:r>
+        <w:t xml:space="preserve">+, </w:t>
+      </w:r>
+      <w:r>
+        <w:t>*, /}. The leaf nodes of the trees were randomly selected from the set of valid terminals, consisting of the variable x and integer constants from -5 to 5.</w:t>
+      </w:r>
+      <w:r>
+        <w:t xml:space="preserve"> In order to reduce the number of constant trees (that is, trees that evaluated to a constant function), we chose that the variable x would be chosen with 50% probability and a random choice from the set of integer constants would be chosen the remainder of the time. The problem at hand stated that the underlying function in Generator 1 used the operations +, -, *, /, and integer powers of x, but as a design consideration we chose to omit the operations – and exponentiation.</w:t>
+      </w:r>
+      <w:r>
+        <w:t xml:space="preserve"> </w:t>
+      </w:r>
+      <w:r>
+        <w:t>We were able to do so because integer powers of x can be expressed through repeated multiplication, and subtraction is the addition of negative numbers, which are valid as terminals. Omitting these two operations greatly reduced the complexity of the trees produced by the algorithm, making it far more likely to produce an equation that would generalize well.</w:t>
+      </w:r>
+    </w:p>
+    <w:p>
+      <w:r>
+        <w:tab/>
+        <w:t xml:space="preserve">To make a random tree, we began with a random operator node </w:t>
+      </w:r>
+      <w:r>
+        <w:t>at the root and a predetermined depth limit of 10. We then built th</w:t>
+      </w:r>
+      <w:r>
+        <w:t>e rest of the tree recursively. Each node generated had a 50% chance of being a random terminal and ending that branch of the tree, or being a random operator. If the tree ever reached the depth limit, all new nodes were made to be terminals.</w:t>
+      </w:r>
+    </w:p>
+    <w:p>
+      <w:r>
+        <w:tab/>
+      </w:r>
+      <w:r>
+        <w:t>Once the initial population was generated, we</w:t>
+      </w:r>
+      <w:r>
+        <w:t xml:space="preserve"> applied the genetic programming algorithm.</w:t>
+      </w:r>
+      <w:r>
+        <w:t xml:space="preserve"> We allowed the algorithm to run for 35 generations, with the possibility of early termination if any tree’s error was less than 0.2. To calculate error, we accumulated the absolute value of the difference between the tree’s evaluation of a given x and the actual value, f(x).</w:t>
+      </w:r>
+      <w:r>
+        <w:t xml:space="preserve"> We chose this method over the least squares method because, like least squares, it never allows for negative error, but it also limits the possibility of the total error getting too large and causing an overflow.</w:t>
+      </w:r>
+    </w:p>
+    <w:p>
+      <w:r>
+        <w:tab/>
+        <w:t xml:space="preserve">We use three different methods to generate a new generation. Firstly, the fittest 10% of the population are duplicated into the next generation. This technique, called reproduction, ensures that every generation is at least as good as the preceding generation. </w:t>
+      </w:r>
+      <w:r>
+        <w:rPr>
+          <w:b/>
+        </w:rPr>
+        <w:t>SPENCER CITE THIS.</w:t>
+      </w:r>
+      <w:r>
+        <w:t xml:space="preserve"> Secondly, we mutate</w:t>
+      </w:r>
+      <w:r>
+        <w:t>d</w:t>
+      </w:r>
+      <w:r>
+        <w:t xml:space="preserve"> 10% of the population</w:t>
+      </w:r>
+      <w:r>
+        <w:t>.</w:t>
+      </w:r>
+      <w:r>
+        <w:t xml:space="preserve"> When a tree was selected for mutation, we traversed the tree, changing the current node 40% of the time. Terminals were only ever changed to other terminals, and operators to other operators. We initially mutated a node with 20% frequency, but in order to increase the diversity in our population, we increased the mutation rate to 40%. </w:t>
+      </w:r>
+      <w:r>
+        <w:rPr>
+          <w:b/>
+        </w:rPr>
+        <w:t>CITE THIS ONE TOO.</w:t>
+      </w:r>
+      <w:r>
+        <w:t xml:space="preserve"> Mutation occurred in place, so once a tree was mutated, it was still available to be picked for crossover.</w:t>
+      </w:r>
+      <w:r>
+        <w:t xml:space="preserve"> In another effort to keep diversity high, we used a tournament selection algorithm to select individuals for crossover. In tournament selection, we randomly select 10% of the population and choose the fittest individual of those 10% (the winner of the tournament)</w:t>
+      </w:r>
+      <w:r>
+        <w:t>. This probabilistically chose</w:t>
+      </w:r>
+      <w:r>
+        <w:t xml:space="preserve"> fitter indivi</w:t>
+      </w:r>
+      <w:r>
+        <w:t>duals more frequently, but left</w:t>
+      </w:r>
+      <w:r>
+        <w:t xml:space="preserve"> open the possibility of a relatively unfit individual being chosen.</w:t>
+      </w:r>
+      <w:r>
+        <w:t xml:space="preserve"> When crossing over, we randomly select</w:t>
+      </w:r>
+      <w:r>
+        <w:t>ed</w:t>
+      </w:r>
+      <w:r>
+        <w:t xml:space="preserve"> a node in each tree and swap</w:t>
+      </w:r>
+      <w:r>
+        <w:t>ped</w:t>
+      </w:r>
+      <w:r>
+        <w:t xml:space="preserve"> t</w:t>
+      </w:r>
+      <w:r>
+        <w:t xml:space="preserve">he subtrees rooted at the nodes. To prevent overfitting, if the result of a crossover was too deep, we removed that individual and injected a new, random individual into the population. This limits the effects of overfitting by removing overly complex hypotheses and also contributed to diversity by adding random individuals periodically. </w:t>
+      </w:r>
+      <w:r>
+        <w:t xml:space="preserve">We implemented a dynamic depth limit, where we defined “too deep” as deeper than the fittest individual in the generation. </w:t>
+      </w:r>
+      <w:r>
+        <w:t xml:space="preserve">We </w:t>
+      </w:r>
+      <w:r>
+        <w:t xml:space="preserve">then </w:t>
+      </w:r>
+      <w:r>
+        <w:t>continued crossing two trees until the new generation had the same number of individuals as the previous.</w:t>
+      </w:r>
+    </w:p>
+    <w:p>
+      <w:r>
+        <w:tab/>
+        <w:t>When evaluating the trees, we split the initial dataset into a training set, containing roughly 80% of the data, and a test set containing roughly 20%. To divide the data, we generated a random number for each x value and assigned it and its corresponding f(x) value to either test or training depending on the value of the random number.</w:t>
+      </w:r>
+    </w:p>
+    <w:p>
+      <w:r>
+        <w:tab/>
+        <w:t>After 35 generations, or a tree’s error dropped below 0.2, we selected the fittest tree to be saved for comparison against the test set.</w:t>
+      </w:r>
+      <w:r>
+        <w:t xml:space="preserve"> We ran this process ten times to produce ten</w:t>
+      </w:r>
+      <w:r>
+        <w:t xml:space="preserve"> different winners. The final answer was the winner who performed best over the test data, giving us the underlying equation behind the dataset.</w:t>
       </w:r>
       <w:bookmarkStart w:id="0" w:name="_GoBack"/>
       <w:bookmarkEnd w:id="0"/>
-    </w:p>
-    <w:p>
-      <w:pPr>
-        <w:rPr>
-          <w:i/>
-        </w:rPr>
-      </w:pPr>
-    </w:p>
-    <w:p>
-      <w:pPr>
-        <w:rPr>
-          <w:b/>
-        </w:rPr>
-      </w:pPr>
-      <w:r>
-        <w:rPr>
-          <w:b/>
-        </w:rPr>
-        <w:t>Background:</w:t>
-      </w:r>
-    </w:p>
-    <w:p>
-      <w:pPr>
-        <w:rPr>
-          <w:i/>
-        </w:rPr>
-      </w:pPr>
-      <w:r>
-        <w:rPr>
-          <w:i/>
-        </w:rPr>
-        <w:lastRenderedPageBreak/>
-        <w:t>Describe any background information tha</w:t>
-      </w:r>
-      <w:r>
-        <w:rPr>
-          <w:i/>
-        </w:rPr>
-        <w:t xml:space="preserve">t the reader would need to know </w:t>
-      </w:r>
-      <w:r>
-        <w:rPr>
-          <w:i/>
-        </w:rPr>
-        <w:t>to understand your work. You do not have to explain algorithms or</w:t>
-      </w:r>
-      <w:r>
-        <w:rPr>
-          <w:i/>
-        </w:rPr>
-        <w:t xml:space="preserve"> </w:t>
-      </w:r>
-      <w:r>
-        <w:rPr>
-          <w:i/>
-        </w:rPr>
-        <w:t>ideas that we have seen in class. Rather, use this section to describe</w:t>
-      </w:r>
-      <w:r>
-        <w:rPr>
-          <w:i/>
-        </w:rPr>
-        <w:t xml:space="preserve"> </w:t>
-      </w:r>
-      <w:r>
-        <w:rPr>
-          <w:i/>
-        </w:rPr>
-        <w:t>techniques that you found elsewhere in the course of your research,</w:t>
-      </w:r>
-      <w:r>
-        <w:rPr>
-          <w:i/>
-        </w:rPr>
-        <w:t xml:space="preserve"> </w:t>
-      </w:r>
-      <w:r>
-        <w:rPr>
-          <w:i/>
-        </w:rPr>
-        <w:t>that you have decided to bring to bear on the problem at hand. Don't</w:t>
-      </w:r>
-      <w:r>
-        <w:rPr>
-          <w:i/>
-        </w:rPr>
-        <w:t xml:space="preserve"> </w:t>
-      </w:r>
-      <w:r>
-        <w:rPr>
-          <w:i/>
-        </w:rPr>
-        <w:t>go overboard here --- if what you're doing is quite detailed, it's</w:t>
-      </w:r>
-      <w:r>
-        <w:rPr>
-          <w:i/>
-        </w:rPr>
-        <w:t xml:space="preserve"> </w:t>
-      </w:r>
-      <w:r>
-        <w:rPr>
-          <w:i/>
-        </w:rPr>
-        <w:t>often more helpful to give a sketch of the big ideas of the approaches</w:t>
-      </w:r>
-      <w:r>
-        <w:rPr>
-          <w:i/>
-        </w:rPr>
-        <w:t xml:space="preserve"> that you will be using. </w:t>
-      </w:r>
-      <w:r>
-        <w:rPr>
-          <w:i/>
-        </w:rPr>
-        <w:t>You can then say something like ``the reader</w:t>
-      </w:r>
-      <w:r>
-        <w:rPr>
-          <w:i/>
-        </w:rPr>
-        <w:t xml:space="preserve"> </w:t>
-      </w:r>
-      <w:r>
-        <w:rPr>
-          <w:i/>
-        </w:rPr>
-        <w:t>is referred to X for a more in-depth description of...'', and include</w:t>
-      </w:r>
-      <w:r>
-        <w:rPr>
-          <w:i/>
-        </w:rPr>
-        <w:t xml:space="preserve"> a citation.</w:t>
-      </w:r>
-    </w:p>
-    <w:p>
-      <w:pPr>
-        <w:rPr>
-          <w:i/>
-        </w:rPr>
-      </w:pPr>
-    </w:p>
-    <w:p>
-      <w:pPr>
-        <w:rPr>
-          <w:i/>
-        </w:rPr>
-      </w:pPr>
-      <w:r>
-        <w:rPr>
-          <w:i/>
-        </w:rPr>
-        <w:t>Alternately, you may have designed a</w:t>
-      </w:r>
-      <w:r>
-        <w:rPr>
-          <w:i/>
-        </w:rPr>
-        <w:t xml:space="preserve"> novel approach for the problem </w:t>
-      </w:r>
-      <w:r>
-        <w:rPr>
-          <w:i/>
-        </w:rPr>
-        <w:t>--- your own algorithm or heuristic, say. A description of these would</w:t>
-      </w:r>
-      <w:r>
-        <w:rPr>
-          <w:i/>
-        </w:rPr>
-        <w:t xml:space="preserve"> </w:t>
-      </w:r>
-      <w:r>
-        <w:rPr>
-          <w:i/>
-        </w:rPr>
-        <w:t>also be placed in this section (use subsections to better organize the</w:t>
-      </w:r>
-      <w:r>
-        <w:rPr>
-          <w:i/>
-        </w:rPr>
-        <w:t xml:space="preserve"> </w:t>
-      </w:r>
-      <w:r>
-        <w:rPr>
-          <w:i/>
-        </w:rPr>
-        <w:t>content in this case).</w:t>
-      </w:r>
-    </w:p>
-    <w:p>
-      <w:pPr>
-        <w:rPr>
-          <w:b/>
-        </w:rPr>
-      </w:pPr>
-      <w:r>
-        <w:rPr>
-          <w:b/>
-        </w:rPr>
-        <w:t>Experiments:</w:t>
-      </w:r>
-    </w:p>
-    <w:p>
-      <w:pPr>
-        <w:rPr>
-          <w:i/>
-        </w:rPr>
-      </w:pPr>
-      <w:r>
-        <w:rPr>
-          <w:i/>
-        </w:rPr>
-        <w:t>In this section, you should describ</w:t>
-      </w:r>
-      <w:r>
-        <w:rPr>
-          <w:i/>
-        </w:rPr>
-        <w:t xml:space="preserve">e your experimental setup. What </w:t>
-      </w:r>
-      <w:r>
-        <w:rPr>
-          <w:i/>
-        </w:rPr>
-        <w:t>were the questions you were trying to answer? What was the</w:t>
-      </w:r>
-      <w:r>
-        <w:rPr>
-          <w:i/>
-        </w:rPr>
-        <w:t xml:space="preserve"> </w:t>
-      </w:r>
-      <w:r>
-        <w:rPr>
-          <w:i/>
-        </w:rPr>
-        <w:t>experimental setup (number of trials, parameter settings, etc.)? What</w:t>
-      </w:r>
-      <w:r>
-        <w:rPr>
-          <w:i/>
-        </w:rPr>
-        <w:t xml:space="preserve"> </w:t>
-      </w:r>
-      <w:r>
-        <w:rPr>
-          <w:i/>
-        </w:rPr>
-        <w:t>were you measuring? You should justify these choices when</w:t>
-      </w:r>
-      <w:r>
-        <w:rPr>
-          <w:i/>
-        </w:rPr>
-        <w:t xml:space="preserve"> </w:t>
-      </w:r>
-      <w:r>
-        <w:rPr>
-          <w:i/>
-        </w:rPr>
-        <w:t>necessary. The accepted wisdom is that there should be enough detail</w:t>
-      </w:r>
-      <w:r>
-        <w:rPr>
-          <w:i/>
-        </w:rPr>
-        <w:t xml:space="preserve"> in this </w:t>
-      </w:r>
-      <w:r>
-        <w:rPr>
-          <w:i/>
-        </w:rPr>
-        <w:t>section that I could re</w:t>
-      </w:r>
-      <w:r>
-        <w:rPr>
-          <w:i/>
-        </w:rPr>
-        <w:t xml:space="preserve">produce your work </w:t>
-      </w:r>
-      <w:r>
-        <w:rPr>
-          <w:b/>
-          <w:i/>
-        </w:rPr>
-        <w:t>exactly</w:t>
-      </w:r>
-      <w:r>
-        <w:rPr>
-          <w:i/>
-        </w:rPr>
-        <w:t xml:space="preserve"> if I</w:t>
-      </w:r>
-      <w:r>
-        <w:rPr>
-          <w:i/>
-        </w:rPr>
-        <w:t xml:space="preserve"> </w:t>
-      </w:r>
-      <w:r>
-        <w:rPr>
-          <w:i/>
-        </w:rPr>
-        <w:t>were so motivated.</w:t>
-      </w:r>
     </w:p>
     <w:p>
       <w:pPr>

</xml_diff>

<commit_message>
Added discussion on overfitting.
</commit_message>
<xml_diff>
--- a/Symbolic Regression.docx
+++ b/Symbolic Regression.docx
@@ -233,57 +233,7 @@
         <w:rPr>
           <w:i/>
         </w:rPr>
-        <w:t>course of your research. In the AAAI style, citations look like\</w:t>
-      </w:r>
-      <w:proofErr w:type="gramStart"/>
-      <w:r>
-        <w:rPr>
-          <w:i/>
-        </w:rPr>
-        <w:t>cite{</w:t>
-      </w:r>
-      <w:proofErr w:type="spellStart"/>
-      <w:proofErr w:type="gramEnd"/>
-      <w:r>
-        <w:rPr>
-          <w:i/>
-        </w:rPr>
-        <w:t>aima</w:t>
-      </w:r>
-      <w:proofErr w:type="spellEnd"/>
-      <w:r>
-        <w:rPr>
-          <w:i/>
-        </w:rPr>
-        <w:t>} (see the comments in the source file \</w:t>
-      </w:r>
-      <w:proofErr w:type="spellStart"/>
-      <w:r>
-        <w:rPr>
-          <w:i/>
-        </w:rPr>
-        <w:t>texttt</w:t>
-      </w:r>
-      <w:proofErr w:type="spellEnd"/>
-      <w:r>
-        <w:rPr>
-          <w:i/>
-        </w:rPr>
-        <w:t>{</w:t>
-      </w:r>
-      <w:proofErr w:type="spellStart"/>
-      <w:r>
-        <w:rPr>
-          <w:i/>
-        </w:rPr>
-        <w:t>intro.tex</w:t>
-      </w:r>
-      <w:proofErr w:type="spellEnd"/>
-      <w:r>
-        <w:rPr>
-          <w:i/>
-        </w:rPr>
-        <w:t>} to</w:t>
+        <w:t>course of your research. In the AAAI style, citations look like\cite{aima} (see the comments in the source file \texttt{intro.tex} to</w:t>
       </w:r>
       <w:r>
         <w:rPr>
@@ -384,15 +334,7 @@
         <w:t xml:space="preserve">. </w:t>
       </w:r>
       <w:r>
-        <w:t xml:space="preserve">According to </w:t>
-      </w:r>
-      <w:proofErr w:type="spellStart"/>
-      <w:r>
-        <w:t>Koza</w:t>
-      </w:r>
-      <w:proofErr w:type="spellEnd"/>
-      <w:r>
-        <w:t>, GP lends itself well to Symbolic Regression because it i</w:t>
+        <w:t>According to Koza, GP lends itself well to Symbolic Regression because it i</w:t>
       </w:r>
       <w:r>
         <w:t>s er</w:t>
@@ -536,21 +478,7 @@
         <w:rPr>
           <w:i/>
         </w:rPr>
-        <w:t>is referred to X for a more in-depth description of...</w:t>
-      </w:r>
-      <w:proofErr w:type="gramStart"/>
-      <w:r>
-        <w:rPr>
-          <w:i/>
-        </w:rPr>
-        <w:t>'',</w:t>
-      </w:r>
-      <w:proofErr w:type="gramEnd"/>
-      <w:r>
-        <w:rPr>
-          <w:i/>
-        </w:rPr>
-        <w:t xml:space="preserve"> and include</w:t>
+        <w:t>is referred to X for a more in-depth description of...'', and include</w:t>
       </w:r>
       <w:r>
         <w:rPr>
@@ -647,13 +575,14 @@
     <w:p>
       <w:r>
         <w:tab/>
-        <w:t xml:space="preserve">Maintaining a diverse population is essential to generating a reasonable solution with genetic programming. Without diversity, the algorithm runs the risk losing essential elements of a reasonable solution and converging </w:t>
-      </w:r>
-      <w:proofErr w:type="gramStart"/>
-      <w:r>
-        <w:t>on a suboptimal local maxima</w:t>
-      </w:r>
-      <w:proofErr w:type="gramEnd"/>
+        <w:t>Maintaining a diverse population is essential to generating a reasonable solution with genetic programming. Without diversity, the algorithm runs the risk losing essential elements of a reasonable solution and converg</w:t>
+      </w:r>
+      <w:r>
+        <w:t>ing on a suboptimal local maxim</w:t>
+      </w:r>
+      <w:r>
+        <w:t>um</w:t>
+      </w:r>
       <w:r>
         <w:t xml:space="preserve">. </w:t>
       </w:r>
@@ -661,72 +590,58 @@
     <w:p>
       <w:r>
         <w:tab/>
-        <w:t xml:space="preserve">Diversity begins with the initial population, both the size of the initial population and the </w:t>
-      </w:r>
-      <w:proofErr w:type="gramStart"/>
-      <w:r>
-        <w:t>method for generating an individual are</w:t>
-      </w:r>
-      <w:proofErr w:type="gramEnd"/>
-      <w:r>
-        <w:t xml:space="preserve"> extremely important to maintaining diversity. The size of the initial population must be large enough to be adequately dispersed across the problem space. Standard practice in the field of genetic programming is to have a population size of at least 500, although a larger population is always better </w:t>
+        <w:t>Diversity beg</w:t>
+      </w:r>
+      <w:r>
+        <w:t>ins with the initial population. B</w:t>
+      </w:r>
+      <w:r>
+        <w:t xml:space="preserve">oth the size of the initial population and the method for generating an individual are extremely important to maintaining diversity. The size of the initial population must be large enough to be adequately dispersed across the problem space. Standard practice in the field of genetic programming is to have a population size of at least 500, although a larger population is always better </w:t>
       </w:r>
       <w:r>
         <w:rPr>
           <w:highlight w:val="yellow"/>
         </w:rPr>
-        <w:t>(</w:t>
-      </w:r>
-      <w:proofErr w:type="spellStart"/>
+        <w:t>(Poli, Langdon, McPhee)</w:t>
+      </w:r>
+      <w:r>
+        <w:t xml:space="preserve">. We use a population of </w:t>
+      </w:r>
+      <w:r>
+        <w:t>1000</w:t>
+      </w:r>
+      <w:r>
+        <w:t xml:space="preserve"> in our experiments </w:t>
+      </w:r>
+      <w:r>
+        <w:t>to ensure good results but also generate results in a reasonable amount of time</w:t>
+      </w:r>
+      <w:r>
+        <w:t>.</w:t>
+      </w:r>
+    </w:p>
+    <w:p>
+      <w:r>
+        <w:tab/>
+        <w:t>Our individuals in our initial population are generated by random growth. Each node (except for the root node, which is alwa</w:t>
+      </w:r>
+      <w:r>
+        <w:t xml:space="preserve">ys an operator node) has a 50% </w:t>
+      </w:r>
+      <w:r>
+        <w:t xml:space="preserve">chance of becoming </w:t>
+      </w:r>
+      <w:r>
+        <w:t xml:space="preserve">either </w:t>
+      </w:r>
+      <w:r>
+        <w:t xml:space="preserve">an operator node or a terminal node. Once a node has become either an operator or a terminal node, it will be randomly assigned a value from the appropriate set of operators or terminals. This method is based off the ramped half and half method of generating a population, which populates a population with half full trees and half randomly grown trees </w:t>
+      </w:r>
       <w:r>
         <w:rPr>
           <w:highlight w:val="yellow"/>
         </w:rPr>
-        <w:t>Poli</w:t>
-      </w:r>
-      <w:proofErr w:type="spellEnd"/>
-      <w:r>
-        <w:rPr>
-          <w:highlight w:val="yellow"/>
-        </w:rPr>
-        <w:t>, Langdon, McPhee)</w:t>
-      </w:r>
-      <w:r>
-        <w:t>. We use a population of 500 in our experiments because of time constraints.</w:t>
-      </w:r>
-    </w:p>
-    <w:p>
-      <w:r>
-        <w:tab/>
-        <w:t>Our individuals in our initial population are generated by random growth. Each node (except for the root node, which is always an operator node) has a 50</w:t>
-      </w:r>
-      <w:proofErr w:type="gramStart"/>
-      <w:r>
-        <w:t>%  chance</w:t>
-      </w:r>
-      <w:proofErr w:type="gramEnd"/>
-      <w:r>
-        <w:t xml:space="preserve"> of becoming an operator node or a terminal node. Once a node has become either an operator or a terminal node, it will be randomly assigned a value from the appropriate set of operators or terminals. This method is based off the ramped half and half method of generating a population, which populates a population with half full trees and half randomly grown trees </w:t>
-      </w:r>
-      <w:r>
-        <w:rPr>
-          <w:highlight w:val="yellow"/>
-        </w:rPr>
-        <w:t>(</w:t>
-      </w:r>
-      <w:proofErr w:type="spellStart"/>
-      <w:r>
-        <w:rPr>
-          <w:highlight w:val="yellow"/>
-        </w:rPr>
-        <w:t>Poli</w:t>
-      </w:r>
-      <w:proofErr w:type="spellEnd"/>
-      <w:r>
-        <w:rPr>
-          <w:highlight w:val="yellow"/>
-        </w:rPr>
-        <w:t>, Langdon, McPhee)</w:t>
+        <w:t>(Poli, Langdon, McPhee)</w:t>
       </w:r>
       <w:r>
         <w:t xml:space="preserve">. </w:t>
@@ -741,21 +656,7 @@
         <w:rPr>
           <w:highlight w:val="yellow"/>
         </w:rPr>
-        <w:t xml:space="preserve">(Gupta, </w:t>
-      </w:r>
-      <w:proofErr w:type="spellStart"/>
-      <w:r>
-        <w:rPr>
-          <w:highlight w:val="yellow"/>
-        </w:rPr>
-        <w:t>Ghafir</w:t>
-      </w:r>
-      <w:proofErr w:type="spellEnd"/>
-      <w:r>
-        <w:rPr>
-          <w:highlight w:val="yellow"/>
-        </w:rPr>
-        <w:t>)</w:t>
+        <w:t>(Gupta, Ghafir)</w:t>
       </w:r>
       <w:r>
         <w:t xml:space="preserve">. We specifically chose this method of selection to prevent populations becoming composed of a very few individuals. </w:t>
@@ -766,11 +667,60 @@
         <w:tab/>
         <w:t>Mutation aids in maintaining diversity by introducing motifs into the population. Often, initial populations will not have all the parts necessary to arrive at an optimal solution, or a generation will lose a necessary part through random selection. Mutation offers a way for populations to recover lost or missing elements of optimal solutions. We used a point-mutation scheme, which could change operator nodes to different operations or alter the value of a terminal node. Point mutations help maintain diversity without introduce problems like overly complex tree structures which can lead to over-fitting of the data.</w:t>
       </w:r>
+    </w:p>
+    <w:p/>
+    <w:p>
+      <w:r>
+        <w:rPr>
+          <w:u w:val="single"/>
+        </w:rPr>
+        <w:t>Overfitting</w:t>
+      </w:r>
+    </w:p>
+    <w:p>
+      <w:pPr>
+        <w:ind w:firstLine="720"/>
+      </w:pPr>
+      <w:r>
+        <w:t xml:space="preserve">When implementing a machine learning algorithm such as GP, the experimenter must be wary of overfitting the training data. A model is said to overfit a dataset if it is specific only to those data. This results in a model that performs very well on the given set of training data, but does not generalize to data outside the training set. In the case of symbolic regression, any set of (x, y) pairs can be fit exactly by an arbitrarily complex polynomial. This does not mean, however, that you have found the actual function generating these points, and will give large errors when exposed to (x, y) pairs generated by that same function, but not included in the training set. To avoid this, we took several preventative measures. </w:t>
+      </w:r>
+    </w:p>
+    <w:p>
+      <w:pPr>
+        <w:ind w:firstLine="720"/>
+      </w:pPr>
+      <w:r>
+        <w:t>Firstly, we implemented the most common technique to avoid overfitting, and split our data into a training set and a test set. We randomly selected 80% of the total data to be our training set, leaving 20% to be the test set. This way, when we ran ten iterations of GP, we had data that each best tree had not seen before. We determined the overall winner by evaluating each best tree on the test set.</w:t>
+      </w:r>
+    </w:p>
+    <w:p>
+      <w:pPr>
+        <w:ind w:firstLine="720"/>
+      </w:pPr>
+      <w:r>
+        <w:t>Secondly, we implemented a dynamic depth-limiting strategy to prevent overly complex hypotheses.</w:t>
+      </w:r>
+      <w:r>
+        <w:rPr>
+          <w:rStyle w:val="FootnoteReference"/>
+        </w:rPr>
+        <w:footnoteReference w:id="1"/>
+      </w:r>
+      <w:r>
+        <w:t xml:space="preserve"> Since the underlying function was human-generated, we decided it was exceedingly unlikely that it be an extremely complex expression. Thus we limited the depth of trees in the population, weeding out overly complex hypotheses. This provided equations that were, on the whole, more generalizable and had similar test error and training error.</w:t>
+      </w:r>
+      <w:r>
+        <w:t xml:space="preserve"> In addition to limiting </w:t>
+      </w:r>
+      <w:r>
+        <w:t>the depth, we also reduced the number of operators. This is discussed at length in the Experiment section, and greatly simplified trees.</w:t>
+      </w:r>
+      <w:bookmarkStart w:id="0" w:name="_GoBack"/>
+      <w:bookmarkEnd w:id="0"/>
     </w:p>
     <w:p/>
     <w:p/>
     <w:p/>
-    <w:p/>
     <w:p>
       <w:r>
         <w:t>Crossing over</w:t>
@@ -779,23 +729,7 @@
     <w:p>
       <w:r>
         <w:tab/>
-        <w:t xml:space="preserve">Crossing over is the driving force behind improvement in genetic programming. Subsets from two individuals that are deemed </w:t>
-      </w:r>
-      <w:proofErr w:type="gramStart"/>
-      <w:r>
-        <w:t>fit are</w:t>
-      </w:r>
-      <w:proofErr w:type="gramEnd"/>
-      <w:r>
-        <w:t xml:space="preserve"> combined together to generate a new individual. When crossing over two individuals, we randomly select </w:t>
-      </w:r>
-      <w:proofErr w:type="spellStart"/>
-      <w:r>
-        <w:t>subtrees</w:t>
-      </w:r>
-      <w:proofErr w:type="spellEnd"/>
-      <w:r>
-        <w:t xml:space="preserve"> from each individual and swap them between the two individuals.  </w:t>
+        <w:t xml:space="preserve">Crossing over is the driving force behind improvement in genetic programming. Subsets from two individuals that are deemed fit are combined together to generate a new individual. When crossing over two individuals, we randomly select subtrees from each individual and swap them between the two individuals.  </w:t>
       </w:r>
     </w:p>
     <w:p/>
@@ -973,15 +907,7 @@
         <w:t xml:space="preserve"> applied the genetic programming algorithm.</w:t>
       </w:r>
       <w:r>
-        <w:t xml:space="preserve"> We allowed the algorithm to run for 35 generations, with the possibility of early termination if any tree’s error was less than 0.2. To calculate error, we accumulated the absolute value of the difference between the tree’s evaluation of a given x and the actual value, </w:t>
-      </w:r>
-      <w:proofErr w:type="gramStart"/>
-      <w:r>
-        <w:t>f(</w:t>
-      </w:r>
-      <w:proofErr w:type="gramEnd"/>
-      <w:r>
-        <w:t>x).</w:t>
+        <w:t xml:space="preserve"> We allowed the algorithm to run for 35 generations, with the possibility of early termination if any tree’s error was less than 0.2. To calculate error, we accumulated the absolute value of the difference between the tree’s evaluation of a given x and the actual value, f(x).</w:t>
       </w:r>
       <w:r>
         <w:t xml:space="preserve"> We chose this method over the least squares method because, like least squares, it never allows for negative error, but it also limits the possibility of the total error getting too large and causing an overflow.</w:t>
@@ -996,41 +922,27 @@
         <w:rPr>
           <w:b/>
         </w:rPr>
-        <w:t xml:space="preserve">SPENCER </w:t>
-      </w:r>
-      <w:proofErr w:type="gramStart"/>
+        <w:t>SPENCER CITE THIS.</w:t>
+      </w:r>
+      <w:r>
+        <w:t xml:space="preserve"> Secondly, we mutate</w:t>
+      </w:r>
+      <w:r>
+        <w:t>d</w:t>
+      </w:r>
+      <w:r>
+        <w:t xml:space="preserve"> 10% of the population</w:t>
+      </w:r>
+      <w:r>
+        <w:t>.</w:t>
+      </w:r>
+      <w:r>
+        <w:t xml:space="preserve"> When a tree was selected for mutation, we traversed the tree, changing the current node 40% of the time. Terminals were only ever changed to other terminals, and operators to other operators. We initially mutated a node with 20% frequency, but in order to increase the diversity in our population, we increased the mutation rate to 40%. </w:t>
+      </w:r>
       <w:r>
         <w:rPr>
           <w:b/>
         </w:rPr>
-        <w:t>CITE</w:t>
-      </w:r>
-      <w:proofErr w:type="gramEnd"/>
-      <w:r>
-        <w:rPr>
-          <w:b/>
-        </w:rPr>
-        <w:t xml:space="preserve"> THIS.</w:t>
-      </w:r>
-      <w:r>
-        <w:t xml:space="preserve"> Secondly, we mutate</w:t>
-      </w:r>
-      <w:r>
-        <w:t>d</w:t>
-      </w:r>
-      <w:r>
-        <w:t xml:space="preserve"> 10% of the population</w:t>
-      </w:r>
-      <w:r>
-        <w:t>.</w:t>
-      </w:r>
-      <w:r>
-        <w:t xml:space="preserve"> When a tree was selected for mutation, we traversed the tree, changing the current node 40% of the time. Terminals were only ever changed to other terminals, and operators to other operators. We initially mutated a node with 20% frequency, but in order to increase the diversity in our population, we increased the mutation rate to 40%. </w:t>
-      </w:r>
-      <w:r>
-        <w:rPr>
-          <w:b/>
-        </w:rPr>
         <w:t>CITE THIS ONE TOO.</w:t>
       </w:r>
       <w:r>
@@ -1067,31 +979,7 @@
         <w:t xml:space="preserve"> t</w:t>
       </w:r>
       <w:r>
-        <w:t xml:space="preserve">he </w:t>
-      </w:r>
-      <w:proofErr w:type="spellStart"/>
-      <w:r>
-        <w:t>subtrees</w:t>
-      </w:r>
-      <w:proofErr w:type="spellEnd"/>
-      <w:r>
-        <w:t xml:space="preserve"> rooted at the nodes. To prevent </w:t>
-      </w:r>
-      <w:proofErr w:type="spellStart"/>
-      <w:r>
-        <w:t>overfitting</w:t>
-      </w:r>
-      <w:proofErr w:type="spellEnd"/>
-      <w:r>
-        <w:t xml:space="preserve">, if the result of a crossover was too deep, we removed that individual and injected a new, random individual into the population. This limits the effects of </w:t>
-      </w:r>
-      <w:proofErr w:type="spellStart"/>
-      <w:r>
-        <w:t>overfitting</w:t>
-      </w:r>
-      <w:proofErr w:type="spellEnd"/>
-      <w:r>
-        <w:t xml:space="preserve"> by removing overly complex hypotheses and also contributed to diversity by adding random individuals periodically. </w:t>
+        <w:t xml:space="preserve">he subtrees rooted at the nodes. To prevent overfitting, if the result of a crossover was too deep, we removed that individual and injected a new, random individual into the population. This limits the effects of overfitting by removing overly complex hypotheses and also contributed to diversity by adding random individuals periodically. </w:t>
       </w:r>
       <w:r>
         <w:t xml:space="preserve">We implemented a dynamic depth limit, where we defined “too deep” as deeper than the fittest individual in the generation. </w:t>
@@ -1109,15 +997,7 @@
     <w:p>
       <w:r>
         <w:tab/>
-        <w:t xml:space="preserve">When evaluating the trees, we split the initial dataset into a training set, containing roughly 80% of the data, and a test set containing roughly 20%. To divide the data, we generated a random number for each x value and assigned it and its corresponding </w:t>
-      </w:r>
-      <w:proofErr w:type="gramStart"/>
-      <w:r>
-        <w:t>f(</w:t>
-      </w:r>
-      <w:proofErr w:type="gramEnd"/>
-      <w:r>
-        <w:t>x) value to either test or training depending on the value of the random number.</w:t>
+        <w:t>When evaluating the trees, we split the initial dataset into a training set, containing roughly 80% of the data, and a test set containing roughly 20%. To divide the data, we generated a random number for each x value and assigned it and its corresponding f(x) value to either test or training depending on the value of the random number.</w:t>
       </w:r>
     </w:p>
     <w:p>
@@ -1203,21 +1083,7 @@
         <w:rPr>
           <w:i/>
         </w:rPr>
-        <w:t xml:space="preserve">tables </w:t>
-      </w:r>
-      <w:proofErr w:type="gramStart"/>
-      <w:r>
-        <w:rPr>
-          <w:i/>
-        </w:rPr>
-        <w:t>as they are easier to read</w:t>
-      </w:r>
-      <w:proofErr w:type="gramEnd"/>
-      <w:r>
-        <w:rPr>
-          <w:i/>
-        </w:rPr>
-        <w:t xml:space="preserve"> (though tables are often more</w:t>
+        <w:t>tables as they are easier to read (though tables are often more</w:t>
       </w:r>
       <w:r>
         <w:rPr>
@@ -1362,15 +1228,7 @@
         <w:t>-14</w:t>
       </w:r>
       <w:r>
-        <w:t xml:space="preserve">. When evaluated on the test set, as stated above, the error was similarly low. This indicates that the equation generalizes well and was not </w:t>
-      </w:r>
-      <w:proofErr w:type="spellStart"/>
-      <w:r>
-        <w:t>overfit</w:t>
-      </w:r>
-      <w:proofErr w:type="spellEnd"/>
-      <w:r>
-        <w:t xml:space="preserve"> to the training data.</w:t>
+        <w:t>. When evaluated on the test set, as stated above, the error was similarly low. This indicates that the equation generalizes well and was not overfit to the training data.</w:t>
       </w:r>
     </w:p>
     <w:p>
@@ -1393,23 +1251,7 @@
         <w:t xml:space="preserve"> 22.34.</w:t>
       </w:r>
       <w:r>
-        <w:t xml:space="preserve"> When considered in the scope of the size of the test set, these results are quite impressive. An error of 31 means that over the 200 </w:t>
-      </w:r>
-      <w:proofErr w:type="spellStart"/>
-      <w:r>
-        <w:t>datapoints</w:t>
-      </w:r>
-      <w:proofErr w:type="spellEnd"/>
-      <w:r>
-        <w:t xml:space="preserve"> in the test set, the derived function generated values </w:t>
-      </w:r>
-      <w:proofErr w:type="gramStart"/>
-      <w:r>
-        <w:t>that were</w:t>
-      </w:r>
-      <w:proofErr w:type="gramEnd"/>
-      <w:r>
-        <w:t xml:space="preserve"> on average 0.15 off from the actual values.</w:t>
+        <w:t xml:space="preserve"> When considered in the scope of the size of the test set, these results are quite impressive. An error of 31 means that over the 200 datapoints in the test set, the derived function generated values that were on average 0.15 off from the actual values.</w:t>
       </w:r>
     </w:p>
     <w:p>
@@ -1502,44 +1344,19 @@
         <w:ind w:firstLine="720"/>
       </w:pPr>
       <w:r>
-        <w:t xml:space="preserve">In future experiments, a larger generation size and a greater number of generations should be used to evolve a solution. Additionally, a secondary selection criterion similar to the order of nonlinearity selection proposed by </w:t>
-      </w:r>
-      <w:proofErr w:type="spellStart"/>
-      <w:r>
-        <w:t>Vladislavleva</w:t>
-      </w:r>
-      <w:proofErr w:type="spellEnd"/>
-      <w:r>
-        <w:t xml:space="preserve"> et al would be beneficial for more accurate estimations, especially for multivariable functions </w:t>
+        <w:t xml:space="preserve">In future experiments, a larger generation size and a greater number of generations should be used to evolve a solution. Additionally, a secondary selection criterion similar to the order of nonlinearity selection proposed by Vladislavleva et al would be beneficial for more accurate estimations, especially for multivariable functions </w:t>
       </w:r>
       <w:r>
         <w:rPr>
           <w:highlight w:val="yellow"/>
         </w:rPr>
-        <w:t>(</w:t>
-      </w:r>
-      <w:proofErr w:type="spellStart"/>
-      <w:r>
-        <w:rPr>
-          <w:highlight w:val="yellow"/>
-        </w:rPr>
-        <w:t>Vladislavleva</w:t>
-      </w:r>
-      <w:proofErr w:type="spellEnd"/>
-      <w:r>
-        <w:rPr>
-          <w:highlight w:val="yellow"/>
-        </w:rPr>
-        <w:t>)</w:t>
+        <w:t>(Vladislavleva)</w:t>
       </w:r>
       <w:r>
         <w:t xml:space="preserve">. </w:t>
       </w:r>
     </w:p>
-    <w:p>
-      <w:bookmarkStart w:id="0" w:name="_GoBack"/>
-      <w:bookmarkEnd w:id="0"/>
-    </w:p>
+    <w:p/>
     <w:p>
       <w:pPr>
         <w:rPr>
@@ -1577,21 +1394,8 @@
           <w:sz w:val="28"/>
           <w:szCs w:val="28"/>
         </w:rPr>
-        <w:t xml:space="preserve">Genetic Programming: On the Programming of Computers by Means of </w:t>
-      </w:r>
-      <w:proofErr w:type="gramStart"/>
-      <w:r>
-        <w:rPr>
-          <w:rFonts w:ascii="Arial" w:hAnsi="Arial" w:cs="Arial"/>
-          <w:b/>
-          <w:bCs/>
-          <w:color w:val="262626"/>
-          <w:sz w:val="28"/>
-          <w:szCs w:val="28"/>
-        </w:rPr>
-        <w:t>Natural ...</w:t>
-      </w:r>
-      <w:proofErr w:type="gramEnd"/>
+        <w:t>Genetic Programming: On the Programming of Computers by Means of Natural ...</w:t>
+      </w:r>
     </w:p>
     <w:p>
       <w:pPr>
@@ -1615,19 +1419,8 @@
           <w:sz w:val="22"/>
           <w:szCs w:val="22"/>
         </w:rPr>
-        <w:t xml:space="preserve">By John R. </w:t>
-      </w:r>
-      <w:proofErr w:type="spellStart"/>
-      <w:r>
-        <w:rPr>
-          <w:rFonts w:ascii="Arial" w:hAnsi="Arial" w:cs="Arial"/>
-          <w:color w:val="262626"/>
-          <w:sz w:val="22"/>
-          <w:szCs w:val="22"/>
-        </w:rPr>
-        <w:t>Koza</w:t>
-      </w:r>
-      <w:proofErr w:type="spellEnd"/>
+        <w:t>By John R. Koza</w:t>
+      </w:r>
     </w:p>
     <w:sectPr>
       <w:pgSz w:w="12240" w:h="15840"/>
@@ -1637,6 +1430,63 @@
     </w:sectPr>
   </w:body>
 </w:document>
+</file>
+
+<file path=word/endnotes.xml><?xml version="1.0" encoding="utf-8"?>
+<w:endnotes xmlns:wpc="http://schemas.microsoft.com/office/word/2010/wordprocessingCanvas" xmlns:mo="http://schemas.microsoft.com/office/mac/office/2008/main" xmlns:mc="http://schemas.openxmlformats.org/markup-compatibility/2006" xmlns:mv="urn:schemas-microsoft-com:mac:vml" xmlns:o="urn:schemas-microsoft-com:office:office" xmlns:r="http://schemas.openxmlformats.org/officeDocument/2006/relationships" xmlns:m="http://schemas.openxmlformats.org/officeDocument/2006/math" xmlns:v="urn:schemas-microsoft-com:vml" xmlns:wp14="http://schemas.microsoft.com/office/word/2010/wordprocessingDrawing" xmlns:wp="http://schemas.openxmlformats.org/drawingml/2006/wordprocessingDrawing" xmlns:w10="urn:schemas-microsoft-com:office:word" xmlns:w="http://schemas.openxmlformats.org/wordprocessingml/2006/main" xmlns:w14="http://schemas.microsoft.com/office/word/2010/wordml" xmlns:wpg="http://schemas.microsoft.com/office/word/2010/wordprocessingGroup" xmlns:wpi="http://schemas.microsoft.com/office/word/2010/wordprocessingInk" xmlns:wne="http://schemas.microsoft.com/office/word/2006/wordml" xmlns:wps="http://schemas.microsoft.com/office/word/2010/wordprocessingShape" mc:Ignorable="w14 wp14">
+  <w:endnote w:type="separator" w:id="-1">
+    <w:p>
+      <w:r>
+        <w:separator/>
+      </w:r>
+    </w:p>
+  </w:endnote>
+  <w:endnote w:type="continuationSeparator" w:id="0">
+    <w:p>
+      <w:r>
+        <w:continuationSeparator/>
+      </w:r>
+    </w:p>
+  </w:endnote>
+</w:endnotes>
+</file>
+
+<file path=word/footnotes.xml><?xml version="1.0" encoding="utf-8"?>
+<w:footnotes xmlns:wpc="http://schemas.microsoft.com/office/word/2010/wordprocessingCanvas" xmlns:mo="http://schemas.microsoft.com/office/mac/office/2008/main" xmlns:mc="http://schemas.openxmlformats.org/markup-compatibility/2006" xmlns:mv="urn:schemas-microsoft-com:mac:vml" xmlns:o="urn:schemas-microsoft-com:office:office" xmlns:r="http://schemas.openxmlformats.org/officeDocument/2006/relationships" xmlns:m="http://schemas.openxmlformats.org/officeDocument/2006/math" xmlns:v="urn:schemas-microsoft-com:vml" xmlns:wp14="http://schemas.microsoft.com/office/word/2010/wordprocessingDrawing" xmlns:wp="http://schemas.openxmlformats.org/drawingml/2006/wordprocessingDrawing" xmlns:w10="urn:schemas-microsoft-com:office:word" xmlns:w="http://schemas.openxmlformats.org/wordprocessingml/2006/main" xmlns:w14="http://schemas.microsoft.com/office/word/2010/wordml" xmlns:wpg="http://schemas.microsoft.com/office/word/2010/wordprocessingGroup" xmlns:wpi="http://schemas.microsoft.com/office/word/2010/wordprocessingInk" xmlns:wne="http://schemas.microsoft.com/office/word/2006/wordml" xmlns:wps="http://schemas.microsoft.com/office/word/2010/wordprocessingShape" mc:Ignorable="w14 wp14">
+  <w:footnote w:type="separator" w:id="-1">
+    <w:p>
+      <w:r>
+        <w:separator/>
+      </w:r>
+    </w:p>
+  </w:footnote>
+  <w:footnote w:type="continuationSeparator" w:id="0">
+    <w:p>
+      <w:r>
+        <w:continuationSeparator/>
+      </w:r>
+    </w:p>
+  </w:footnote>
+  <w:footnote w:id="1">
+    <w:p>
+      <w:pPr>
+        <w:pStyle w:val="FootnoteText"/>
+      </w:pPr>
+      <w:r>
+        <w:rPr>
+          <w:rStyle w:val="FootnoteReference"/>
+        </w:rPr>
+        <w:footnoteRef/>
+      </w:r>
+      <w:r>
+        <w:t xml:space="preserve"> </w:t>
+      </w:r>
+      <w:r>
+        <w:t>http://digitalcommons.wpi.edu/cgi/viewcontent.cgi?article=1134&amp;context=computerscience-pubs</w:t>
+      </w:r>
+    </w:p>
+  </w:footnote>
+</w:footnotes>
 </file>
 
 <file path=word/styles.xml><?xml version="1.0" encoding="utf-8"?>
@@ -1821,6 +1671,31 @@
     <w:uiPriority w:val="99"/>
     <w:semiHidden/>
     <w:unhideWhenUsed/>
+  </w:style>
+  <w:style w:type="paragraph" w:styleId="FootnoteText">
+    <w:name w:val="footnote text"/>
+    <w:basedOn w:val="Normal"/>
+    <w:link w:val="FootnoteTextChar"/>
+    <w:uiPriority w:val="99"/>
+    <w:unhideWhenUsed/>
+    <w:rsid w:val="00601A08"/>
+  </w:style>
+  <w:style w:type="character" w:customStyle="1" w:styleId="FootnoteTextChar">
+    <w:name w:val="Footnote Text Char"/>
+    <w:basedOn w:val="DefaultParagraphFont"/>
+    <w:link w:val="FootnoteText"/>
+    <w:uiPriority w:val="99"/>
+    <w:rsid w:val="00601A08"/>
+  </w:style>
+  <w:style w:type="character" w:styleId="FootnoteReference">
+    <w:name w:val="footnote reference"/>
+    <w:basedOn w:val="DefaultParagraphFont"/>
+    <w:uiPriority w:val="99"/>
+    <w:unhideWhenUsed/>
+    <w:rsid w:val="00601A08"/>
+    <w:rPr>
+      <w:vertAlign w:val="superscript"/>
+    </w:rPr>
   </w:style>
 </w:styles>
 </file>
@@ -2007,6 +1882,31 @@
     <w:uiPriority w:val="99"/>
     <w:semiHidden/>
     <w:unhideWhenUsed/>
+  </w:style>
+  <w:style w:type="paragraph" w:styleId="FootnoteText">
+    <w:name w:val="footnote text"/>
+    <w:basedOn w:val="Normal"/>
+    <w:link w:val="FootnoteTextChar"/>
+    <w:uiPriority w:val="99"/>
+    <w:unhideWhenUsed/>
+    <w:rsid w:val="00601A08"/>
+  </w:style>
+  <w:style w:type="character" w:customStyle="1" w:styleId="FootnoteTextChar">
+    <w:name w:val="Footnote Text Char"/>
+    <w:basedOn w:val="DefaultParagraphFont"/>
+    <w:link w:val="FootnoteText"/>
+    <w:uiPriority w:val="99"/>
+    <w:rsid w:val="00601A08"/>
+  </w:style>
+  <w:style w:type="character" w:styleId="FootnoteReference">
+    <w:name w:val="footnote reference"/>
+    <w:basedOn w:val="DefaultParagraphFont"/>
+    <w:uiPriority w:val="99"/>
+    <w:unhideWhenUsed/>
+    <w:rsid w:val="00601A08"/>
+    <w:rPr>
+      <w:vertAlign w:val="superscript"/>
+    </w:rPr>
   </w:style>
 </w:styles>
 </file>

</xml_diff>